<commit_message>
Updated language in docx files.
</commit_message>
<xml_diff>
--- a/Elementary school app.docx
+++ b/Elementary school app.docx
@@ -27,28 +27,65 @@
           <w:sz w:val="24"/>
           <w:szCs w:val="24"/>
         </w:rPr>
-        <w:t>It’s an app that allow students’ parents and teachers in a school to be able communicate and be connected. Also, parent from their home can track their children and see the announcement</w:t>
-      </w:r>
-      <w:r>
-        <w:rPr>
-          <w:sz w:val="24"/>
-          <w:szCs w:val="24"/>
-        </w:rPr>
-        <w:t>s that schools post</w:t>
-      </w:r>
-      <w:r>
-        <w:rPr>
-          <w:sz w:val="24"/>
-          <w:szCs w:val="24"/>
-        </w:rPr>
-        <w:t xml:space="preserve"> about weather, emergency, upcoming national holiday, invitation for events. Teacher</w:t>
-      </w:r>
-      <w:r>
-        <w:rPr>
-          <w:sz w:val="24"/>
-          <w:szCs w:val="24"/>
-        </w:rPr>
-        <w:t>s will be easily reaching parent as well as parents do.</w:t>
+        <w:t>Our elementary school app allows parents to stay engaged with their students’ academic progress throughout the school year. Parents will be provided with weekly updates about topics covered in school and the teacher’s assessment of how well the children did as a whole. The teachers can write private notices back and forth to the parent if there is an issue or challenge that a student is having.</w:t>
+      </w:r>
+      <w:r>
+        <w:rPr>
+          <w:sz w:val="24"/>
+          <w:szCs w:val="24"/>
+        </w:rPr>
+        <w:t xml:space="preserve"> Academic progress will be able to be tracked via real-time grades, attendance, and homework assignments that have been assigned.</w:t>
+      </w:r>
+    </w:p>
+    <w:p>
+      <w:pPr>
+        <w:rPr>
+          <w:sz w:val="24"/>
+          <w:szCs w:val="24"/>
+        </w:rPr>
+      </w:pPr>
+    </w:p>
+    <w:p>
+      <w:pPr>
+        <w:rPr>
+          <w:sz w:val="24"/>
+          <w:szCs w:val="24"/>
+        </w:rPr>
+      </w:pPr>
+      <w:r>
+        <w:rPr>
+          <w:sz w:val="24"/>
+          <w:szCs w:val="24"/>
+        </w:rPr>
+        <w:t>Events will be in</w:t>
+      </w:r>
+      <w:r>
+        <w:rPr>
+          <w:sz w:val="24"/>
+          <w:szCs w:val="24"/>
+        </w:rPr>
+        <w:t xml:space="preserve"> available for review too, such as school assemblies, Parent Teacher Conferences, inclement weather closures/delays, emergency lockdowns / practice lockdowns, in-service / holidays, etc. These events can even be added to your calendar apps, such as on your mobile phone or Outlook, </w:t>
+      </w:r>
+      <w:r>
+        <w:rPr>
+          <w:sz w:val="24"/>
+          <w:szCs w:val="24"/>
+        </w:rPr>
+        <w:t>enabling</w:t>
+      </w:r>
+      <w:r>
+        <w:rPr>
+          <w:sz w:val="24"/>
+          <w:szCs w:val="24"/>
+        </w:rPr>
+        <w:t xml:space="preserve"> easy </w:t>
+      </w:r>
+      <w:r>
+        <w:rPr>
+          <w:sz w:val="24"/>
+          <w:szCs w:val="24"/>
+        </w:rPr>
+        <w:t>scheduling and event conflict resolution.</w:t>
       </w:r>
       <w:r>
         <w:rPr>
@@ -57,107 +94,132 @@
         </w:rPr>
         <w:t xml:space="preserve"> </w:t>
       </w:r>
-      <w:r>
-        <w:rPr>
-          <w:sz w:val="24"/>
-          <w:szCs w:val="24"/>
-        </w:rPr>
-        <w:t xml:space="preserve">Parents can notify </w:t>
-      </w:r>
-      <w:r>
-        <w:rPr>
-          <w:sz w:val="24"/>
-          <w:szCs w:val="24"/>
-        </w:rPr>
-        <w:t>teachers with children’s absentee letters.</w:t>
-      </w:r>
-    </w:p>
-    <w:p>
-      <w:pPr>
-        <w:rPr>
-          <w:sz w:val="24"/>
-          <w:szCs w:val="24"/>
-        </w:rPr>
-      </w:pPr>
-    </w:p>
-    <w:p>
-      <w:pPr>
-        <w:rPr>
-          <w:sz w:val="24"/>
-          <w:szCs w:val="24"/>
-        </w:rPr>
-      </w:pPr>
-      <w:r>
-        <w:rPr>
-          <w:sz w:val="24"/>
-          <w:szCs w:val="24"/>
-        </w:rPr>
-        <w:t>The teacher app &amp; grade book is so related to our team project. Teachers and parents can talk in private, can see their children’s grade. Also, parents can see events notifications, reports about their children, and review attendance.</w:t>
-      </w:r>
-    </w:p>
-    <w:p>
-      <w:pPr>
-        <w:rPr>
-          <w:sz w:val="24"/>
-          <w:szCs w:val="24"/>
-        </w:rPr>
-      </w:pPr>
-      <w:r>
-        <w:rPr>
-          <w:sz w:val="24"/>
-          <w:szCs w:val="24"/>
-        </w:rPr>
-        <w:t>This is so useful for parents and teacher</w:t>
-      </w:r>
-      <w:r>
-        <w:rPr>
-          <w:sz w:val="24"/>
-          <w:szCs w:val="24"/>
-        </w:rPr>
-        <w:t>s</w:t>
-      </w:r>
-      <w:r>
-        <w:rPr>
-          <w:sz w:val="24"/>
-          <w:szCs w:val="24"/>
-        </w:rPr>
-        <w:t xml:space="preserve">. It keeps both parents and teachers in track. It will </w:t>
-      </w:r>
-      <w:r>
-        <w:rPr>
-          <w:sz w:val="24"/>
-          <w:szCs w:val="24"/>
-        </w:rPr>
-        <w:t xml:space="preserve">eliminate the gap between parents and teachers. This will help in increasing children’s successes. </w:t>
-      </w:r>
-    </w:p>
-    <w:p>
-      <w:pPr>
-        <w:rPr>
-          <w:sz w:val="24"/>
-          <w:szCs w:val="24"/>
-        </w:rPr>
-      </w:pPr>
-      <w:r>
-        <w:rPr>
-          <w:sz w:val="24"/>
-          <w:szCs w:val="24"/>
-        </w:rPr>
-        <w:t>We need to use asp.net MVC5, C#, SQL server, LINQ pad. So</w:t>
-      </w:r>
-      <w:r>
-        <w:rPr>
-          <w:sz w:val="24"/>
-          <w:szCs w:val="24"/>
-        </w:rPr>
-        <w:t>,</w:t>
-      </w:r>
-      <w:r>
-        <w:rPr>
-          <w:sz w:val="24"/>
-          <w:szCs w:val="24"/>
-        </w:rPr>
-        <w:t xml:space="preserve"> we won’t use any tools that not cove</w:t>
+    </w:p>
+    <w:p>
+      <w:pPr>
+        <w:rPr>
+          <w:sz w:val="24"/>
+          <w:szCs w:val="24"/>
+        </w:rPr>
+      </w:pPr>
+    </w:p>
+    <w:p>
+      <w:pPr>
+        <w:rPr>
+          <w:sz w:val="24"/>
+          <w:szCs w:val="24"/>
+        </w:rPr>
+      </w:pPr>
+      <w:r>
+        <w:rPr>
+          <w:sz w:val="24"/>
+          <w:szCs w:val="24"/>
+        </w:rPr>
+        <w:t>It is our desire to eliminate the gap between teacher and parent in this fast-passed society we live in today. By providing these tools, we can not only help keep parents engaged with their children, but also provide a system for teachers to easily and effectively track their learning plan for the year.</w:t>
+      </w:r>
+    </w:p>
+    <w:p>
+      <w:pPr>
+        <w:rPr>
+          <w:sz w:val="24"/>
+          <w:szCs w:val="24"/>
+        </w:rPr>
+      </w:pPr>
+    </w:p>
+    <w:p>
+      <w:pPr>
+        <w:rPr>
+          <w:sz w:val="24"/>
+          <w:szCs w:val="24"/>
+        </w:rPr>
+      </w:pPr>
+      <w:r>
+        <w:rPr>
+          <w:sz w:val="24"/>
+          <w:szCs w:val="24"/>
+        </w:rPr>
+        <w:t>This app will leverage ASP.NET MVC, C#, SQL Server, and JavaScript technologies.</w:t>
+      </w:r>
+    </w:p>
+    <w:p>
+      <w:pPr>
+        <w:rPr>
+          <w:sz w:val="24"/>
+          <w:szCs w:val="24"/>
+        </w:rPr>
+      </w:pPr>
+    </w:p>
+    <w:p>
+      <w:pPr>
+        <w:rPr>
+          <w:sz w:val="24"/>
+          <w:szCs w:val="24"/>
+        </w:rPr>
+      </w:pPr>
+      <w:r>
+        <w:rPr>
+          <w:sz w:val="24"/>
+          <w:szCs w:val="24"/>
+        </w:rPr>
+        <w:t>We will be implementing sorting and searching algorithms</w:t>
+      </w:r>
+      <w:r>
+        <w:rPr>
+          <w:sz w:val="24"/>
+          <w:szCs w:val="24"/>
+        </w:rPr>
+        <w:t>.</w:t>
+      </w:r>
+    </w:p>
+    <w:p>
+      <w:pPr>
+        <w:rPr>
+          <w:sz w:val="24"/>
+          <w:szCs w:val="24"/>
+        </w:rPr>
+      </w:pPr>
+    </w:p>
+    <w:p>
+      <w:pPr>
+        <w:rPr>
+          <w:sz w:val="24"/>
+          <w:szCs w:val="24"/>
+        </w:rPr>
+      </w:pPr>
+      <w:r>
+        <w:rPr>
+          <w:sz w:val="24"/>
+          <w:szCs w:val="24"/>
+        </w:rPr>
+        <w:t xml:space="preserve">Our estimates are that </w:t>
+      </w:r>
+      <w:r>
+        <w:rPr>
+          <w:sz w:val="24"/>
+          <w:szCs w:val="24"/>
+        </w:rPr>
+        <w:t>it’s about 7</w:t>
+      </w:r>
+      <w:r>
+        <w:rPr>
+          <w:sz w:val="24"/>
+          <w:szCs w:val="24"/>
+        </w:rPr>
+        <w:t xml:space="preserve"> algorithms</w:t>
+      </w:r>
+      <w:r>
+        <w:rPr>
+          <w:sz w:val="24"/>
+          <w:szCs w:val="24"/>
+        </w:rPr>
+        <w:t xml:space="preserve">. So, it </w:t>
+      </w:r>
+      <w:r>
+        <w:rPr>
+          <w:sz w:val="24"/>
+          <w:szCs w:val="24"/>
+        </w:rPr>
+        <w:t>will be a challenging task</w:t>
       </w:r>
       <w:bookmarkStart w:id="0" w:name="_GoBack"/>
       <w:bookmarkEnd w:id="0"/>
@@ -166,58 +228,7 @@
           <w:sz w:val="24"/>
           <w:szCs w:val="24"/>
         </w:rPr>
-        <w:t>red in the class.</w:t>
-      </w:r>
-    </w:p>
-    <w:p>
-      <w:pPr>
-        <w:rPr>
-          <w:sz w:val="24"/>
-          <w:szCs w:val="24"/>
-        </w:rPr>
-      </w:pPr>
-      <w:r>
-        <w:rPr>
-          <w:sz w:val="24"/>
-          <w:szCs w:val="24"/>
-        </w:rPr>
-        <w:t xml:space="preserve">We will use sorting </w:t>
-      </w:r>
-      <w:r>
-        <w:rPr>
-          <w:sz w:val="24"/>
-          <w:szCs w:val="24"/>
-        </w:rPr>
-        <w:t xml:space="preserve">algorithms and </w:t>
-      </w:r>
-      <w:r>
-        <w:rPr>
-          <w:sz w:val="24"/>
-          <w:szCs w:val="24"/>
-        </w:rPr>
-        <w:t>search algorith</w:t>
-      </w:r>
-      <w:r>
-        <w:rPr>
-          <w:sz w:val="24"/>
-          <w:szCs w:val="24"/>
-        </w:rPr>
-        <w:t>ms.</w:t>
-      </w:r>
-    </w:p>
-    <w:p>
-      <w:pPr>
-        <w:rPr>
-          <w:sz w:val="24"/>
-          <w:szCs w:val="24"/>
-        </w:rPr>
-      </w:pPr>
-      <w:r>
-        <w:rPr>
-          <w:sz w:val="24"/>
-          <w:szCs w:val="24"/>
-        </w:rPr>
-        <w:t xml:space="preserve">We think that it’s about 7. So, it is not easy to be done. </w:t>
+        <w:t xml:space="preserve">. </w:t>
       </w:r>
     </w:p>
     <w:p>

</xml_diff>